<commit_message>
ajustes nas documentações e no código para simulação de insdisponibilidade das apis
</commit_message>
<xml_diff>
--- a/Documentos/Documentação Desenvolvedor.docx
+++ b/Documentos/Documentação Desenvolvedor.docx
@@ -71,13 +71,7 @@
         <w:rPr>
           <w:sz w:val="36"/>
         </w:rPr>
-        <w:t xml:space="preserve"> do </w:t>
-      </w:r>
-      <w:r>
-        <w:rPr>
-          <w:sz w:val="36"/>
-        </w:rPr>
-        <w:t>Desenvolvedor</w:t>
+        <w:t xml:space="preserve"> do Desenvolvedor</w:t>
       </w:r>
     </w:p>
     <w:p>
@@ -205,21 +199,22 @@
     </w:p>
     <w:sdt>
       <w:sdtPr>
+        <w:rPr>
+          <w:rFonts w:asciiTheme="minorHAnsi" w:eastAsiaTheme="minorHAnsi" w:hAnsiTheme="minorHAnsi" w:cstheme="minorBidi"/>
+          <w:b w:val="0"/>
+          <w:bCs w:val="0"/>
+          <w:color w:val="auto"/>
+          <w:sz w:val="22"/>
+          <w:szCs w:val="22"/>
+          <w:lang w:eastAsia="en-US"/>
+        </w:rPr>
         <w:id w:val="-688608432"/>
         <w:docPartObj>
           <w:docPartGallery w:val="Table of Contents"/>
           <w:docPartUnique/>
         </w:docPartObj>
       </w:sdtPr>
-      <w:sdtEndPr>
-        <w:rPr>
-          <w:rFonts w:asciiTheme="minorHAnsi" w:eastAsiaTheme="minorHAnsi" w:hAnsiTheme="minorHAnsi" w:cstheme="minorBidi"/>
-          <w:color w:val="auto"/>
-          <w:sz w:val="22"/>
-          <w:szCs w:val="22"/>
-          <w:lang w:eastAsia="en-US"/>
-        </w:rPr>
-      </w:sdtEndPr>
+      <w:sdtEndPr/>
       <w:sdtContent>
         <w:p>
           <w:pPr>
@@ -1112,10 +1107,6 @@
     </w:sdt>
     <w:p/>
     <w:p/>
-    <w:p>
-      <w:bookmarkStart w:id="0" w:name="_GoBack"/>
-      <w:bookmarkEnd w:id="0"/>
-    </w:p>
     <w:p/>
     <w:p/>
     <w:p/>
@@ -1127,6 +1118,7 @@
     <w:p/>
     <w:p/>
     <w:p/>
+    <w:p/>
     <w:p>
       <w:pPr>
         <w:pStyle w:val="Ttulo1"/>
@@ -1136,8 +1128,8 @@
           <w:sz w:val="36"/>
         </w:rPr>
       </w:pPr>
-      <w:bookmarkStart w:id="1" w:name="_Toc99960120"/>
-      <w:bookmarkStart w:id="2" w:name="_Toc99983509"/>
+      <w:bookmarkStart w:id="0" w:name="_Toc99960120"/>
+      <w:bookmarkStart w:id="1" w:name="_Toc99983509"/>
       <w:r>
         <w:rPr>
           <w:rFonts w:asciiTheme="minorHAnsi" w:hAnsiTheme="minorHAnsi" w:cstheme="minorHAnsi"/>
@@ -1147,8 +1139,8 @@
         <w:lastRenderedPageBreak/>
         <w:t>Objetivo</w:t>
       </w:r>
+      <w:bookmarkEnd w:id="0"/>
       <w:bookmarkEnd w:id="1"/>
-      <w:bookmarkEnd w:id="2"/>
     </w:p>
     <w:p>
       <w:pPr>
@@ -1164,11 +1156,20 @@
           <w:sz w:val="28"/>
           <w:szCs w:val="28"/>
         </w:rPr>
-        <w:t xml:space="preserve">   O produto tem como objetivo trazer informações de um endereço de acordo com o CEP informado pelo usuário. Ao informar um CEP válido, o produto irá exibir o logradouro, bairro, cidade e estado do mesmo. O Consulta CEP valida se o CEP é inválido. </w:t>
-      </w:r>
-    </w:p>
-    <w:p>
-      <w:pPr>
+        <w:t xml:space="preserve">   </w:t>
+      </w:r>
+      <w:r>
+        <w:rPr>
+          <w:sz w:val="28"/>
+          <w:szCs w:val="28"/>
+        </w:rPr>
+        <w:t xml:space="preserve">A aplicação tem como objetivo trazer informações de um endereço de acordo com o CEP informado pelo usuário. Ao informar um CEP válido, a aplicação irá exibir o logradouro, bairro, cidade e estado do mesmo. O Consulta CEP valida se o CEP é inválido ou inexistente. </w:t>
+      </w:r>
+    </w:p>
+    <w:p>
+      <w:pPr>
+        <w:spacing w:after="40"/>
+        <w:jc w:val="both"/>
         <w:rPr>
           <w:sz w:val="36"/>
           <w:szCs w:val="36"/>
@@ -1185,7 +1186,7 @@
           <w:szCs w:val="36"/>
         </w:rPr>
       </w:pPr>
-      <w:bookmarkStart w:id="3" w:name="_Toc99983510"/>
+      <w:bookmarkStart w:id="2" w:name="_Toc99983510"/>
       <w:r>
         <w:rPr>
           <w:rFonts w:asciiTheme="minorHAnsi" w:hAnsiTheme="minorHAnsi" w:cstheme="minorHAnsi"/>
@@ -1195,7 +1196,7 @@
         </w:rPr>
         <w:t>IDE de Desenvolvimento</w:t>
       </w:r>
-      <w:bookmarkEnd w:id="3"/>
+      <w:bookmarkEnd w:id="2"/>
     </w:p>
     <w:p>
       <w:pPr>
@@ -1230,7 +1231,7 @@
           <w:szCs w:val="36"/>
         </w:rPr>
       </w:pPr>
-      <w:bookmarkStart w:id="4" w:name="_Toc99983511"/>
+      <w:bookmarkStart w:id="3" w:name="_Toc99983511"/>
       <w:r>
         <w:rPr>
           <w:rFonts w:asciiTheme="minorHAnsi" w:hAnsiTheme="minorHAnsi" w:cstheme="minorHAnsi"/>
@@ -1240,7 +1241,7 @@
         </w:rPr>
         <w:t>Linguagem</w:t>
       </w:r>
-      <w:bookmarkEnd w:id="4"/>
+      <w:bookmarkEnd w:id="3"/>
     </w:p>
     <w:p>
       <w:pPr>
@@ -1275,7 +1276,7 @@
           <w:szCs w:val="36"/>
         </w:rPr>
       </w:pPr>
-      <w:bookmarkStart w:id="5" w:name="_Toc99983512"/>
+      <w:bookmarkStart w:id="4" w:name="_Toc99983512"/>
       <w:r>
         <w:rPr>
           <w:rFonts w:asciiTheme="minorHAnsi" w:hAnsiTheme="minorHAnsi" w:cstheme="minorHAnsi"/>
@@ -1285,7 +1286,7 @@
         </w:rPr>
         <w:t>Repositório do Projeto</w:t>
       </w:r>
-      <w:bookmarkEnd w:id="5"/>
+      <w:bookmarkEnd w:id="4"/>
     </w:p>
     <w:p>
       <w:pPr>
@@ -1337,7 +1338,7 @@
           <w:szCs w:val="36"/>
         </w:rPr>
       </w:pPr>
-      <w:bookmarkStart w:id="6" w:name="_Toc99983513"/>
+      <w:bookmarkStart w:id="5" w:name="_Toc99983513"/>
       <w:r>
         <w:rPr>
           <w:rFonts w:asciiTheme="minorHAnsi" w:hAnsiTheme="minorHAnsi" w:cstheme="minorHAnsi"/>
@@ -1356,7 +1357,7 @@
         </w:rPr>
         <w:t xml:space="preserve"> do Projeto</w:t>
       </w:r>
-      <w:bookmarkEnd w:id="6"/>
+      <w:bookmarkEnd w:id="5"/>
     </w:p>
     <w:p>
       <w:pPr>
@@ -1428,7 +1429,7 @@
           <w:szCs w:val="36"/>
         </w:rPr>
       </w:pPr>
-      <w:bookmarkStart w:id="7" w:name="_Toc99983514"/>
+      <w:bookmarkStart w:id="6" w:name="_Toc99983514"/>
       <w:r>
         <w:rPr>
           <w:rFonts w:asciiTheme="minorHAnsi" w:hAnsiTheme="minorHAnsi" w:cstheme="minorHAnsi"/>
@@ -1439,7 +1440,7 @@
         <w:lastRenderedPageBreak/>
         <w:t>Estrutura do Projeto</w:t>
       </w:r>
-      <w:bookmarkEnd w:id="7"/>
+      <w:bookmarkEnd w:id="6"/>
     </w:p>
     <w:p>
       <w:pPr>
@@ -1749,14 +1750,7 @@
           <w:sz w:val="28"/>
           <w:szCs w:val="28"/>
         </w:rPr>
-        <w:t xml:space="preserve"> Pasta dcu: Pasta onde são gerados os arquivos .dcu da aplicação. Esta pasta não vem por default ao clonar o projeto. </w:t>
-      </w:r>
-      <w:r>
-        <w:rPr>
-          <w:sz w:val="28"/>
-          <w:szCs w:val="28"/>
-        </w:rPr>
-        <w:t>O desenvolvedor terá que criá-la ou escolher outra pasta para geração do</w:t>
+        <w:t xml:space="preserve"> Pasta dcu: Pasta onde são gerados os arquivos .dcu da aplicação. Esta pasta não vem por default ao clonar o projeto. O desenvolvedor terá que criá-la ou escolher outra pasta para geração do</w:t>
       </w:r>
       <w:r>
         <w:rPr>
@@ -2484,14 +2478,7 @@
           <w:sz w:val="28"/>
           <w:szCs w:val="28"/>
         </w:rPr>
-        <w:t>.pas</w:t>
-      </w:r>
-      <w:r>
-        <w:rPr>
-          <w:sz w:val="28"/>
-          <w:szCs w:val="28"/>
-        </w:rPr>
-        <w:t xml:space="preserve"> da pasta InterfaceApi;</w:t>
+        <w:t>.pas da pasta InterfaceApi;</w:t>
       </w:r>
     </w:p>
     <w:p>
@@ -2535,14 +2522,7 @@
           <w:sz w:val="28"/>
           <w:szCs w:val="28"/>
         </w:rPr>
-        <w:t>.pas da pasta InterfaceApi</w:t>
-      </w:r>
-      <w:r>
-        <w:rPr>
-          <w:sz w:val="28"/>
-          <w:szCs w:val="28"/>
-        </w:rPr>
-        <w:t xml:space="preserve">. Nesta pasta encontram-se as implementações dos serviços ViaCep, ApiCep e AwesomeApi. Nesta pasta, encontra-se também o arquivo </w:t>
+        <w:t xml:space="preserve">.pas da pasta InterfaceApi. Nesta pasta encontram-se as implementações dos serviços ViaCep, ApiCep e AwesomeApi. Nesta pasta, encontra-se também o arquivo </w:t>
       </w:r>
       <w:r>
         <w:rPr>
@@ -2677,7 +2657,7 @@
           <w:szCs w:val="36"/>
         </w:rPr>
       </w:pPr>
-      <w:bookmarkStart w:id="8" w:name="_Toc99983515"/>
+      <w:bookmarkStart w:id="7" w:name="_Toc99983515"/>
       <w:r>
         <w:rPr>
           <w:rFonts w:asciiTheme="minorHAnsi" w:hAnsiTheme="minorHAnsi" w:cstheme="minorHAnsi"/>
@@ -2706,7 +2686,7 @@
         </w:rPr>
         <w:t>do Projeto</w:t>
       </w:r>
-      <w:bookmarkEnd w:id="8"/>
+      <w:bookmarkEnd w:id="7"/>
     </w:p>
     <w:p>
       <w:pPr>
@@ -2786,7 +2766,7 @@
           <w:szCs w:val="36"/>
         </w:rPr>
       </w:pPr>
-      <w:bookmarkStart w:id="9" w:name="_Toc99983516"/>
+      <w:bookmarkStart w:id="8" w:name="_Toc99983516"/>
       <w:r>
         <w:rPr>
           <w:rFonts w:asciiTheme="minorHAnsi" w:hAnsiTheme="minorHAnsi" w:cstheme="minorHAnsi"/>
@@ -2796,7 +2776,7 @@
         </w:rPr>
         <w:t>Configurações do Projeto</w:t>
       </w:r>
-      <w:bookmarkEnd w:id="9"/>
+      <w:bookmarkEnd w:id="8"/>
     </w:p>
     <w:p>
       <w:pPr>
@@ -3072,6 +3052,13 @@
         </w:rPr>
         <w:t>Informe o caminho da pasta do executável</w:t>
       </w:r>
+      <w:r>
+        <w:rPr>
+          <w:sz w:val="28"/>
+          <w:szCs w:val="28"/>
+        </w:rPr>
+        <w:t>.</w:t>
+      </w:r>
     </w:p>
     <w:p>
       <w:pPr>
@@ -3094,111 +3081,7 @@
           <w:sz w:val="28"/>
           <w:szCs w:val="28"/>
         </w:rPr>
-        <w:t xml:space="preserve">   </w:t>
-      </w:r>
-      <w:r>
-        <w:rPr>
-          <w:sz w:val="28"/>
-          <w:szCs w:val="28"/>
-        </w:rPr>
-        <w:t xml:space="preserve">A </w:t>
-      </w:r>
-      <w:r>
-        <w:rPr>
-          <w:sz w:val="28"/>
-          <w:szCs w:val="28"/>
-        </w:rPr>
-        <w:t>segunda</w:t>
-      </w:r>
-      <w:r>
-        <w:rPr>
-          <w:sz w:val="28"/>
-          <w:szCs w:val="28"/>
-        </w:rPr>
-        <w:t xml:space="preserve"> é criar a pasta onde ser</w:t>
-      </w:r>
-      <w:r>
-        <w:rPr>
-          <w:sz w:val="28"/>
-          <w:szCs w:val="28"/>
-        </w:rPr>
-        <w:t>ão</w:t>
-      </w:r>
-      <w:r>
-        <w:rPr>
-          <w:sz w:val="28"/>
-          <w:szCs w:val="28"/>
-        </w:rPr>
-        <w:t xml:space="preserve"> gerado</w:t>
-      </w:r>
-      <w:r>
-        <w:rPr>
-          <w:sz w:val="28"/>
-          <w:szCs w:val="28"/>
-        </w:rPr>
-        <w:t>s</w:t>
-      </w:r>
-      <w:r>
-        <w:rPr>
-          <w:sz w:val="28"/>
-          <w:szCs w:val="28"/>
-        </w:rPr>
-        <w:t xml:space="preserve"> o</w:t>
-      </w:r>
-      <w:r>
-        <w:rPr>
-          <w:sz w:val="28"/>
-          <w:szCs w:val="28"/>
-        </w:rPr>
-        <w:t>s</w:t>
-      </w:r>
-      <w:r>
-        <w:rPr>
-          <w:sz w:val="28"/>
-          <w:szCs w:val="28"/>
-        </w:rPr>
-        <w:t xml:space="preserve"> </w:t>
-      </w:r>
-      <w:proofErr w:type="gramStart"/>
-      <w:r>
-        <w:rPr>
-          <w:sz w:val="28"/>
-          <w:szCs w:val="28"/>
-        </w:rPr>
-        <w:t>arquivos .</w:t>
-      </w:r>
-      <w:proofErr w:type="spellStart"/>
-      <w:proofErr w:type="gramEnd"/>
-      <w:r>
-        <w:rPr>
-          <w:sz w:val="28"/>
-          <w:szCs w:val="28"/>
-        </w:rPr>
-        <w:t>dcus</w:t>
-      </w:r>
-      <w:proofErr w:type="spellEnd"/>
-      <w:r>
-        <w:rPr>
-          <w:sz w:val="28"/>
-          <w:szCs w:val="28"/>
-        </w:rPr>
-        <w:t xml:space="preserve">, ou selecionar uma pasta de preferência. Local sugerido para criação da pasta </w:t>
-      </w:r>
-      <w:proofErr w:type="spellStart"/>
-      <w:r>
-        <w:rPr>
-          <w:sz w:val="28"/>
-          <w:szCs w:val="28"/>
-        </w:rPr>
-        <w:t>dcu</w:t>
-      </w:r>
-      <w:proofErr w:type="spellEnd"/>
-      <w:r>
-        <w:rPr>
-          <w:sz w:val="28"/>
-          <w:szCs w:val="28"/>
-        </w:rPr>
-        <w:t>:</w:t>
+        <w:t xml:space="preserve">   A segunda é criar a pasta onde serão gerados os arquivos .dcus, ou selecionar uma pasta de preferência. Local sugerido para criação da pasta dcu:</w:t>
       </w:r>
     </w:p>
     <w:p>
@@ -3359,28 +3242,7 @@
           <w:sz w:val="28"/>
           <w:szCs w:val="28"/>
         </w:rPr>
-        <w:t>Informe o caminho da pasta do</w:t>
-      </w:r>
-      <w:r>
-        <w:rPr>
-          <w:sz w:val="28"/>
-          <w:szCs w:val="28"/>
-        </w:rPr>
-        <w:t>s</w:t>
-      </w:r>
-      <w:r>
-        <w:rPr>
-          <w:sz w:val="28"/>
-          <w:szCs w:val="28"/>
-        </w:rPr>
-        <w:t xml:space="preserve"> </w:t>
-      </w:r>
-      <w:r>
-        <w:rPr>
-          <w:sz w:val="28"/>
-          <w:szCs w:val="28"/>
-        </w:rPr>
-        <w:t>dcus.</w:t>
+        <w:t>Informe o caminho da pasta dos dcus.</w:t>
       </w:r>
     </w:p>
     <w:p>
@@ -3475,7 +3337,7 @@
           <w:szCs w:val="36"/>
         </w:rPr>
       </w:pPr>
-      <w:bookmarkStart w:id="10" w:name="_Toc99983517"/>
+      <w:bookmarkStart w:id="9" w:name="_Toc99983517"/>
       <w:r>
         <w:rPr>
           <w:rFonts w:asciiTheme="minorHAnsi" w:hAnsiTheme="minorHAnsi" w:cstheme="minorHAnsi"/>
@@ -3486,7 +3348,7 @@
         <w:lastRenderedPageBreak/>
         <w:t>Funcionamento da Aplicação</w:t>
       </w:r>
-      <w:bookmarkEnd w:id="10"/>
+      <w:bookmarkEnd w:id="9"/>
     </w:p>
     <w:p>
       <w:pPr>
@@ -3767,7 +3629,7 @@
           <w:szCs w:val="36"/>
         </w:rPr>
       </w:pPr>
-      <w:bookmarkStart w:id="11" w:name="_Toc99960123"/>
+      <w:bookmarkStart w:id="10" w:name="_Toc99960123"/>
     </w:p>
     <w:p/>
     <w:p>
@@ -3780,7 +3642,7 @@
           <w:szCs w:val="36"/>
         </w:rPr>
       </w:pPr>
-      <w:bookmarkStart w:id="12" w:name="_Toc99983518"/>
+      <w:bookmarkStart w:id="11" w:name="_Toc99983518"/>
       <w:r>
         <w:rPr>
           <w:rFonts w:asciiTheme="minorHAnsi" w:hAnsiTheme="minorHAnsi" w:cstheme="minorHAnsi"/>
@@ -3791,8 +3653,8 @@
         <w:lastRenderedPageBreak/>
         <w:t>Pesquisando as informações de um CEP</w:t>
       </w:r>
+      <w:bookmarkEnd w:id="10"/>
       <w:bookmarkEnd w:id="11"/>
-      <w:bookmarkEnd w:id="12"/>
     </w:p>
     <w:p>
       <w:pPr>
@@ -3992,7 +3854,23 @@
           <w:sz w:val="28"/>
           <w:szCs w:val="28"/>
         </w:rPr>
-        <w:t xml:space="preserve">   Se o usuário informar um CEP inválido, ao clicar no botão Pesquisar, o Consulta CEP irá informar que o CEP não foi encontrado, conforme imagem abaixo:</w:t>
+        <w:t xml:space="preserve">   Se o usuário informar um CEP </w:t>
+      </w:r>
+      <w:r>
+        <w:rPr>
+          <w:sz w:val="28"/>
+          <w:szCs w:val="28"/>
+        </w:rPr>
+        <w:t>inexistente</w:t>
+      </w:r>
+      <w:bookmarkStart w:id="12" w:name="_GoBack"/>
+      <w:bookmarkEnd w:id="12"/>
+      <w:r>
+        <w:rPr>
+          <w:sz w:val="28"/>
+          <w:szCs w:val="28"/>
+        </w:rPr>
+        <w:t>, ao clicar no botão Pesquisar, o Consulta CEP irá informar que o CEP não foi encontrado, conforme imagem abaixo:</w:t>
       </w:r>
     </w:p>
     <w:p>
@@ -4117,6 +3995,7 @@
         <w:docPartUnique/>
       </w:docPartObj>
     </w:sdtPr>
+    <w:sdtEndPr/>
     <w:sdtContent>
       <w:p>
         <w:pPr>
@@ -4136,7 +4015,7 @@
           <w:rPr>
             <w:noProof/>
           </w:rPr>
-          <w:t>2</w:t>
+          <w:t>13</w:t>
         </w:r>
         <w:r>
           <w:fldChar w:fldCharType="end"/>
@@ -5485,7 +5364,7 @@
 </file>
 
 <file path=customXml/itemProps1.xml><?xml version="1.0" encoding="utf-8"?>
-<ds:datastoreItem xmlns:ds="http://schemas.openxmlformats.org/officeDocument/2006/customXml" ds:itemID="{3D138D72-DF9E-41E6-AFD3-9A73FD28A4B4}">
+<ds:datastoreItem xmlns:ds="http://schemas.openxmlformats.org/officeDocument/2006/customXml" ds:itemID="{A58BCF4C-0F79-4D9E-A2AC-4506E55540D5}">
   <ds:schemaRefs>
     <ds:schemaRef ds:uri="http://schemas.openxmlformats.org/officeDocument/2006/bibliography"/>
   </ds:schemaRefs>

</xml_diff>